<commit_message>
mergfield before after text
</commit_message>
<xml_diff>
--- a/SP.Web/App_Data/CourseTimeTableTemplate.docx
+++ b/SP.Web/App_Data/CourseTimeTableTemplate.docx
@@ -6,63 +6,78 @@
       <w:pPr>
         <w:pStyle w:val="Heading2"/>
       </w:pPr>
-      <w:r>
-        <w:fldChar w:fldCharType="begin"/>
-      </w:r>
-      <w:r>
-        <w:instrText xml:space="preserve"> MERGEFIELD  DepartmentName  \* MERGEFORMAT </w:instrText>
-      </w:r>
-      <w:r>
-        <w:fldChar w:fldCharType="separate"/>
-      </w:r>
-      <w:r>
-        <w:rPr>
-          <w:noProof/>
-        </w:rPr>
-        <w:t>«DepartmentName»</w:t>
-      </w:r>
-      <w:r>
-        <w:rPr>
-          <w:noProof/>
-        </w:rPr>
-        <w:fldChar w:fldCharType="end"/>
-      </w:r>
+      <w:fldSimple w:instr=" MERGEFIELD  DepartmentName  \* MERGEFORMAT ">
+        <w:r>
+          <w:rPr>
+            <w:noProof/>
+          </w:rPr>
+          <w:t>«DepartmentName»</w:t>
+        </w:r>
+      </w:fldSimple>
     </w:p>
     <w:p>
       <w:pPr>
         <w:pStyle w:val="Subtitle"/>
       </w:pPr>
-      <w:fldSimple w:instr=" MERGEFIELD  CourseFormat.Description  \* MERGEFORMAT ">
-        <w:r>
-          <w:rPr>
-            <w:noProof/>
-          </w:rPr>
-          <w:t>«Course</w:t>
-        </w:r>
-        <w:r>
-          <w:rPr>
-            <w:noProof/>
-          </w:rPr>
-          <w:t>Type</w:t>
-        </w:r>
-        <w:r>
-          <w:rPr>
-            <w:noProof/>
-          </w:rPr>
-          <w:t>.Description»</w:t>
-        </w:r>
-      </w:fldSimple>
+      <w:r>
+        <w:fldChar w:fldCharType="begin"/>
+      </w:r>
+      <w:r>
+        <w:instrText xml:space="preserve"> MERGEFIELD  CourseFormat.Description  \* MERGEFORMAT </w:instrText>
+      </w:r>
+      <w:r>
+        <w:fldChar w:fldCharType="separate"/>
+      </w:r>
+      <w:r>
+        <w:rPr>
+          <w:noProof/>
+        </w:rPr>
+        <w:t>«Course</w:t>
+      </w:r>
+      <w:r>
+        <w:rPr>
+          <w:noProof/>
+        </w:rPr>
+        <w:t>Type</w:t>
+      </w:r>
+      <w:r>
+        <w:rPr>
+          <w:noProof/>
+        </w:rPr>
+        <w:t>.Description»</w:t>
+      </w:r>
+      <w:r>
+        <w:rPr>
+          <w:noProof/>
+        </w:rPr>
+        <w:fldChar w:fldCharType="end"/>
+      </w:r>
       <w:r>
         <w:tab/>
       </w:r>
-      <w:fldSimple w:instr=" MERGEFIELD  CourseStart  \* MERGEFORMAT ">
-        <w:r>
-          <w:rPr>
-            <w:noProof/>
-          </w:rPr>
-          <w:t>«CourseStart»</w:t>
-        </w:r>
-      </w:fldSimple>
+      <w:r>
+        <w:fldChar w:fldCharType="begin"/>
+      </w:r>
+      <w:r>
+        <w:instrText xml:space="preserve"> MERGEFIELD  CourseStart  \* MERGEFORMAT </w:instrText>
+      </w:r>
+      <w:r>
+        <w:fldChar w:fldCharType="separate"/>
+      </w:r>
+      <w:r>
+        <w:rPr>
+          <w:noProof/>
+        </w:rPr>
+        <w:t>«CourseStart»</w:t>
+      </w:r>
+      <w:r>
+        <w:rPr>
+          <w:noProof/>
+        </w:rPr>
+        <w:fldChar w:fldCharType="end"/>
+      </w:r>
+      <w:bookmarkStart w:id="0" w:name="_GoBack"/>
+      <w:bookmarkEnd w:id="0"/>
     </w:p>
     <w:p>
       <w:pPr>
@@ -84,14 +99,27 @@
           <w:right w:val="single" w:sz="4" w:space="4" w:color="auto"/>
         </w:pBdr>
       </w:pPr>
-      <w:fldSimple w:instr=" MERGEFIELD  Faculty  \* MERGEFORMAT ">
-        <w:r>
-          <w:rPr>
-            <w:noProof/>
-          </w:rPr>
-          <w:t>«Faculty»</w:t>
-        </w:r>
-      </w:fldSimple>
+      <w:r>
+        <w:fldChar w:fldCharType="begin"/>
+      </w:r>
+      <w:r>
+        <w:instrText xml:space="preserve"> MERGEFIELD  Faculty  \* MERGEFORMAT </w:instrText>
+      </w:r>
+      <w:r>
+        <w:fldChar w:fldCharType="separate"/>
+      </w:r>
+      <w:r>
+        <w:rPr>
+          <w:noProof/>
+        </w:rPr>
+        <w:t>«Faculty»</w:t>
+      </w:r>
+      <w:r>
+        <w:rPr>
+          <w:noProof/>
+        </w:rPr>
+        <w:fldChar w:fldCharType="end"/>
+      </w:r>
     </w:p>
     <w:p>
       <w:pPr>
@@ -110,14 +138,27 @@
           <w:right w:val="single" w:sz="4" w:space="4" w:color="auto"/>
         </w:pBdr>
       </w:pPr>
-      <w:fldSimple w:instr=" MERGEFIELD  Participants  \* MERGEFORMAT ">
-        <w:r>
-          <w:rPr>
-            <w:noProof/>
-          </w:rPr>
-          <w:t>«Participants»</w:t>
-        </w:r>
-      </w:fldSimple>
+      <w:r>
+        <w:fldChar w:fldCharType="begin"/>
+      </w:r>
+      <w:r>
+        <w:instrText xml:space="preserve"> MERGEFIELD  Participants  \* MERGEFORMAT </w:instrText>
+      </w:r>
+      <w:r>
+        <w:fldChar w:fldCharType="separate"/>
+      </w:r>
+      <w:r>
+        <w:rPr>
+          <w:noProof/>
+        </w:rPr>
+        <w:t>«Participants»</w:t>
+      </w:r>
+      <w:r>
+        <w:rPr>
+          <w:noProof/>
+        </w:rPr>
+        <w:fldChar w:fldCharType="end"/>
+      </w:r>
     </w:p>
     <w:tbl>
       <w:tblPr>
@@ -127,7 +168,7 @@
       </w:tblPr>
       <w:tblGrid>
         <w:gridCol w:w="1249"/>
-        <w:gridCol w:w="1451"/>
+        <w:gridCol w:w="2604"/>
         <w:gridCol w:w="1422"/>
       </w:tblGrid>
       <w:tr>
@@ -202,14 +243,27 @@
             <w:tcW w:w="0" w:type="auto"/>
           </w:tcPr>
           <w:p>
-            <w:fldSimple w:instr=" MERGEFIELD  SlotStart  \* MERGEFORMAT ">
-              <w:r>
-                <w:rPr>
-                  <w:noProof/>
-                </w:rPr>
-                <w:t>«SlotStart»</w:t>
-              </w:r>
-            </w:fldSimple>
+            <w:r>
+              <w:fldChar w:fldCharType="begin"/>
+            </w:r>
+            <w:r>
+              <w:instrText xml:space="preserve"> MERGEFIELD  SlotStart  \* MERGEFORMAT </w:instrText>
+            </w:r>
+            <w:r>
+              <w:fldChar w:fldCharType="separate"/>
+            </w:r>
+            <w:r>
+              <w:rPr>
+                <w:noProof/>
+              </w:rPr>
+              <w:t>«SlotStart»</w:t>
+            </w:r>
+            <w:r>
+              <w:rPr>
+                <w:noProof/>
+              </w:rPr>
+              <w:fldChar w:fldCharType="end"/>
+            </w:r>
           </w:p>
         </w:tc>
         <w:tc>
@@ -220,14 +274,56 @@
             <w:pPr>
               <w:cnfStyle w:val="000000100000" w:firstRow="0" w:lastRow="0" w:firstColumn="0" w:lastColumn="0" w:oddVBand="0" w:evenVBand="0" w:oddHBand="1" w:evenHBand="0" w:firstRowFirstColumn="0" w:firstRowLastColumn="0" w:lastRowFirstColumn="0" w:lastRowLastColumn="0"/>
             </w:pPr>
-            <w:fldSimple w:instr=" MERGEFIELD  SlotActivity  \* MERGEFORMAT ">
+            <w:fldSimple w:instr=" MERGEFIELD  SlotName  \* MERGEFORMAT ">
               <w:r>
                 <w:rPr>
                   <w:noProof/>
                 </w:rPr>
-                <w:t>«SlotActivity»</w:t>
+                <w:t>«SlotName»</w:t>
               </w:r>
             </w:fldSimple>
+            <w:r>
+              <w:rPr>
+                <w:color w:val="632423" w:themeColor="accent2" w:themeShade="80"/>
+                <w:sz w:val="20"/>
+                <w:szCs w:val="20"/>
+              </w:rPr>
+              <w:fldChar w:fldCharType="begin"/>
+            </w:r>
+            <w:r>
+              <w:rPr>
+                <w:color w:val="632423" w:themeColor="accent2" w:themeShade="80"/>
+                <w:sz w:val="20"/>
+                <w:szCs w:val="20"/>
+              </w:rPr>
+              <w:instrText xml:space="preserve"> MERGEFIELD  SlotActivity \b " (" \f )  \* MERGEFORMAT </w:instrText>
+            </w:r>
+            <w:r>
+              <w:rPr>
+                <w:color w:val="632423" w:themeColor="accent2" w:themeShade="80"/>
+                <w:sz w:val="20"/>
+                <w:szCs w:val="20"/>
+              </w:rPr>
+              <w:fldChar w:fldCharType="separate"/>
+            </w:r>
+            <w:r>
+              <w:rPr>
+                <w:noProof/>
+                <w:color w:val="632423" w:themeColor="accent2" w:themeShade="80"/>
+                <w:sz w:val="20"/>
+                <w:szCs w:val="20"/>
+              </w:rPr>
+              <w:t xml:space="preserve"> («SlotActivity»)</w:t>
+            </w:r>
+            <w:r>
+              <w:rPr>
+                <w:noProof/>
+                <w:color w:val="632423" w:themeColor="accent2" w:themeShade="80"/>
+                <w:sz w:val="20"/>
+                <w:szCs w:val="20"/>
+              </w:rPr>
+              <w:fldChar w:fldCharType="end"/>
+            </w:r>
           </w:p>
         </w:tc>
         <w:tc>
@@ -238,14 +334,27 @@
             <w:pPr>
               <w:cnfStyle w:val="000000100000" w:firstRow="0" w:lastRow="0" w:firstColumn="0" w:lastColumn="0" w:oddVBand="0" w:evenVBand="0" w:oddHBand="1" w:evenHBand="0" w:firstRowFirstColumn="0" w:firstRowLastColumn="0" w:lastRowFirstColumn="0" w:lastRowLastColumn="0"/>
             </w:pPr>
-            <w:fldSimple w:instr=" MERGEFIELD  SlotFaculty  \* MERGEFORMAT ">
-              <w:r>
-                <w:rPr>
-                  <w:noProof/>
-                </w:rPr>
-                <w:t>«SlotFaculty»</w:t>
-              </w:r>
-            </w:fldSimple>
+            <w:r>
+              <w:fldChar w:fldCharType="begin"/>
+            </w:r>
+            <w:r>
+              <w:instrText xml:space="preserve"> MERGEFIELD  SlotFaculty  \* MERGEFORMAT </w:instrText>
+            </w:r>
+            <w:r>
+              <w:fldChar w:fldCharType="separate"/>
+            </w:r>
+            <w:r>
+              <w:rPr>
+                <w:noProof/>
+              </w:rPr>
+              <w:t>«SlotFaculty»</w:t>
+            </w:r>
+            <w:r>
+              <w:rPr>
+                <w:noProof/>
+              </w:rPr>
+              <w:fldChar w:fldCharType="end"/>
+            </w:r>
           </w:p>
         </w:tc>
       </w:tr>
@@ -283,41 +392,40 @@
       <w:pPr>
         <w:pStyle w:val="Heading3"/>
       </w:pPr>
-      <w:r>
-        <w:lastRenderedPageBreak/>
-        <w:fldChar w:fldCharType="begin"/>
-      </w:r>
-      <w:r>
-        <w:instrText xml:space="preserve"> MERGEFIELD  ScenarioNo  \* MERGEFORMAT </w:instrText>
-      </w:r>
-      <w:r>
-        <w:fldChar w:fldCharType="separate"/>
-      </w:r>
-      <w:r>
-        <w:rPr>
-          <w:noProof/>
-        </w:rPr>
-        <w:t>«ScenarioNo»</w:t>
-      </w:r>
-      <w:r>
-        <w:rPr>
-          <w:noProof/>
-        </w:rPr>
-        <w:fldChar w:fldCharType="end"/>
-      </w:r>
+      <w:fldSimple w:instr=" MERGEFIELD  ScenarioNo  \* MERGEFORMAT ">
+        <w:r>
+          <w:rPr>
+            <w:noProof/>
+          </w:rPr>
+          <w:t>«ScenarioNo»</w:t>
+        </w:r>
+      </w:fldSimple>
     </w:p>
     <w:p>
       <w:pPr>
         <w:pStyle w:val="Heading4"/>
       </w:pPr>
-      <w:fldSimple w:instr=" MERGEFIELD  ScenarioName  \* MERGEFORMAT ">
-        <w:r>
-          <w:rPr>
-            <w:noProof/>
-          </w:rPr>
-          <w:t>«ScenarioName»</w:t>
-        </w:r>
-      </w:fldSimple>
+      <w:r>
+        <w:fldChar w:fldCharType="begin"/>
+      </w:r>
+      <w:r>
+        <w:instrText xml:space="preserve"> MERGEFIELD  ScenarioName  \* MERGEFORMAT </w:instrText>
+      </w:r>
+      <w:r>
+        <w:fldChar w:fldCharType="separate"/>
+      </w:r>
+      <w:r>
+        <w:rPr>
+          <w:noProof/>
+        </w:rPr>
+        <w:t>«ScenarioName»</w:t>
+      </w:r>
+      <w:r>
+        <w:rPr>
+          <w:noProof/>
+        </w:rPr>
+        <w:fldChar w:fldCharType="end"/>
+      </w:r>
     </w:p>
     <w:tbl>
       <w:tblPr>
@@ -382,14 +490,27 @@
             <w:tcW w:w="0" w:type="auto"/>
           </w:tcPr>
           <w:p>
-            <w:fldSimple w:instr=" MERGEFIELD  ScenarioRole  \* MERGEFORMAT ">
-              <w:r>
-                <w:rPr>
-                  <w:noProof/>
-                </w:rPr>
-                <w:t>«ScenarioRole»</w:t>
-              </w:r>
-            </w:fldSimple>
+            <w:r>
+              <w:fldChar w:fldCharType="begin"/>
+            </w:r>
+            <w:r>
+              <w:instrText xml:space="preserve"> MERGEFIELD  ScenarioRole  \* MERGEFORMAT </w:instrText>
+            </w:r>
+            <w:r>
+              <w:fldChar w:fldCharType="separate"/>
+            </w:r>
+            <w:r>
+              <w:rPr>
+                <w:noProof/>
+              </w:rPr>
+              <w:t>«ScenarioRole»</w:t>
+            </w:r>
+            <w:r>
+              <w:rPr>
+                <w:noProof/>
+              </w:rPr>
+              <w:fldChar w:fldCharType="end"/>
+            </w:r>
           </w:p>
         </w:tc>
         <w:tc>
@@ -397,14 +518,27 @@
             <w:tcW w:w="0" w:type="auto"/>
           </w:tcPr>
           <w:p>
-            <w:fldSimple w:instr=" MERGEFIELD  ScenarioRoleFaculty  \* MERGEFORMAT ">
-              <w:r>
-                <w:rPr>
-                  <w:noProof/>
-                </w:rPr>
-                <w:t>«ScenarioRoleFaculty»</w:t>
-              </w:r>
-            </w:fldSimple>
+            <w:r>
+              <w:fldChar w:fldCharType="begin"/>
+            </w:r>
+            <w:r>
+              <w:instrText xml:space="preserve"> MERGEFIELD  ScenarioRoleFaculty  \* MERGEFORMAT </w:instrText>
+            </w:r>
+            <w:r>
+              <w:fldChar w:fldCharType="separate"/>
+            </w:r>
+            <w:r>
+              <w:rPr>
+                <w:noProof/>
+              </w:rPr>
+              <w:t>«ScenarioRoleFaculty»</w:t>
+            </w:r>
+            <w:r>
+              <w:rPr>
+                <w:noProof/>
+              </w:rPr>
+              <w:fldChar w:fldCharType="end"/>
+            </w:r>
           </w:p>
         </w:tc>
       </w:tr>
@@ -465,21 +599,57 @@
     <w:r>
       <w:t xml:space="preserve">Version </w:t>
     </w:r>
-    <w:fldSimple w:instr=" MERGEFIELD  Version  \* MERGEFORMAT ">
+    <w:r>
+      <w:fldChar w:fldCharType="begin"/>
+    </w:r>
+    <w:r>
+      <w:instrText xml:space="preserve"> MERGEFIELD  Version  \* MERGEFORMAT </w:instrText>
+    </w:r>
+    <w:r>
+      <w:fldChar w:fldCharType="separate"/>
+    </w:r>
+    <w:r>
+      <w:rPr>
+        <w:noProof/>
+      </w:rPr>
+      <w:t>«Version»</w:t>
+    </w:r>
+    <w:r>
+      <w:rPr>
+        <w:noProof/>
+      </w:rPr>
+      <w:fldChar w:fldCharType="end"/>
+    </w:r>
+    <w:fldSimple w:instr=" REVNUM  \* Arabic  \* MERGEFORMAT ">
       <w:r>
         <w:rPr>
           <w:noProof/>
         </w:rPr>
-        <w:t>«Version»</w:t>
+        <w:t>1</w:t>
       </w:r>
     </w:fldSimple>
-    <w:bookmarkStart w:id="0" w:name="_GoBack"/>
-    <w:bookmarkEnd w:id="0"/>
+    <w:r>
+      <w:ptab w:relativeTo="margin" w:alignment="center" w:leader="none"/>
+    </w:r>
+    <w:hyperlink r:id="rId1" w:history="1">
+      <w:r>
+        <w:rPr>
+          <w:rStyle w:val="Hyperlink"/>
+        </w:rPr>
+        <w:t>sim-planner.com</w:t>
+      </w:r>
+    </w:hyperlink>
+    <w:r>
+      <w:ptab w:relativeTo="margin" w:alignment="right" w:leader="none"/>
+    </w:r>
+    <w:r>
+      <w:t xml:space="preserve">page </w:t>
+    </w:r>
     <w:r>
       <w:fldChar w:fldCharType="begin"/>
     </w:r>
     <w:r>
-      <w:instrText xml:space="preserve"> REVNUM  \* Arabic  \* MERGEFORMAT </w:instrText>
+      <w:instrText xml:space="preserve"> PAGE  \* Arabic  \* MERGEFORMAT </w:instrText>
     </w:r>
     <w:r>
       <w:fldChar w:fldCharType="separate"/>
@@ -491,57 +661,32 @@
       <w:t>1</w:t>
     </w:r>
     <w:r>
+      <w:fldChar w:fldCharType="end"/>
+    </w:r>
+    <w:r>
+      <w:t>/</w:t>
+    </w:r>
+    <w:r>
+      <w:fldChar w:fldCharType="begin"/>
+    </w:r>
+    <w:r>
+      <w:instrText xml:space="preserve"> NUMPAGES  \* Arabic  \* MERGEFORMAT </w:instrText>
+    </w:r>
+    <w:r>
+      <w:fldChar w:fldCharType="separate"/>
+    </w:r>
+    <w:r>
+      <w:rPr>
+        <w:noProof/>
+      </w:rPr>
+      <w:t>1</w:t>
+    </w:r>
+    <w:r>
       <w:rPr>
         <w:noProof/>
       </w:rPr>
       <w:fldChar w:fldCharType="end"/>
     </w:r>
-    <w:r>
-      <w:ptab w:relativeTo="margin" w:alignment="center" w:leader="none"/>
-    </w:r>
-    <w:hyperlink r:id="rId1" w:history="1">
-      <w:r>
-        <w:rPr>
-          <w:rStyle w:val="Hyperlink"/>
-        </w:rPr>
-        <w:t>sim-planner.com</w:t>
-      </w:r>
-    </w:hyperlink>
-    <w:r>
-      <w:ptab w:relativeTo="margin" w:alignment="right" w:leader="none"/>
-    </w:r>
-    <w:r>
-      <w:t xml:space="preserve">page </w:t>
-    </w:r>
-    <w:r>
-      <w:fldChar w:fldCharType="begin"/>
-    </w:r>
-    <w:r>
-      <w:instrText xml:space="preserve"> PAGE  \* Arabic  \* MERGEFORMAT </w:instrText>
-    </w:r>
-    <w:r>
-      <w:fldChar w:fldCharType="separate"/>
-    </w:r>
-    <w:r>
-      <w:rPr>
-        <w:noProof/>
-      </w:rPr>
-      <w:t>1</w:t>
-    </w:r>
-    <w:r>
-      <w:fldChar w:fldCharType="end"/>
-    </w:r>
-    <w:r>
-      <w:t>/</w:t>
-    </w:r>
-    <w:fldSimple w:instr=" NUMPAGES  \* Arabic  \* MERGEFORMAT ">
-      <w:r>
-        <w:rPr>
-          <w:noProof/>
-        </w:rPr>
-        <w:t>1</w:t>
-      </w:r>
-    </w:fldSimple>
   </w:p>
 </w:ftr>
 </file>
@@ -617,7 +762,7 @@
       <w:rPr>
         <w:noProof/>
       </w:rPr>
-      <w:t>20 Sep 2016 14:11</w:t>
+      <w:t>4 Oct 2016 12:40</w:t>
     </w:r>
     <w:r>
       <w:fldChar w:fldCharType="end"/>

</xml_diff>

<commit_message>
activities filtered by active slots
</commit_message>
<xml_diff>
--- a/SP.Web/App_Data/CourseTimeTableTemplate.docx
+++ b/SP.Web/App_Data/CourseTimeTableTemplate.docx
@@ -6,24 +6,11 @@
       <w:pPr>
         <w:pStyle w:val="Heading2"/>
       </w:pPr>
-      <w:fldSimple w:instr=" MERGEFIELD  DepartmentName  \* MERGEFORMAT ">
-        <w:r>
-          <w:rPr>
-            <w:noProof/>
-          </w:rPr>
-          <w:t>«DepartmentName»</w:t>
-        </w:r>
-      </w:fldSimple>
-    </w:p>
-    <w:p>
-      <w:pPr>
-        <w:pStyle w:val="Subtitle"/>
-      </w:pPr>
       <w:r>
         <w:fldChar w:fldCharType="begin"/>
       </w:r>
       <w:r>
-        <w:instrText xml:space="preserve"> MERGEFIELD  CourseFormat.Description  \* MERGEFORMAT </w:instrText>
+        <w:instrText xml:space="preserve"> MERGEFIELD  DepartmentName  \* MERGEFORMAT </w:instrText>
       </w:r>
       <w:r>
         <w:fldChar w:fldCharType="separate"/>
@@ -32,19 +19,7 @@
         <w:rPr>
           <w:noProof/>
         </w:rPr>
-        <w:t>«Course</w:t>
-      </w:r>
-      <w:r>
-        <w:rPr>
-          <w:noProof/>
-        </w:rPr>
-        <w:t>Type</w:t>
-      </w:r>
-      <w:r>
-        <w:rPr>
-          <w:noProof/>
-        </w:rPr>
-        <w:t>.Description»</w:t>
+        <w:t>«DepartmentName»</w:t>
       </w:r>
       <w:r>
         <w:rPr>
@@ -52,32 +27,42 @@
         </w:rPr>
         <w:fldChar w:fldCharType="end"/>
       </w:r>
+    </w:p>
+    <w:p>
+      <w:pPr>
+        <w:pStyle w:val="Subtitle"/>
+      </w:pPr>
+      <w:fldSimple w:instr=" MERGEFIELD  CourseFormat.Description  \* MERGEFORMAT ">
+        <w:r>
+          <w:rPr>
+            <w:noProof/>
+          </w:rPr>
+          <w:t>«Course</w:t>
+        </w:r>
+        <w:r>
+          <w:rPr>
+            <w:noProof/>
+          </w:rPr>
+          <w:t>Type</w:t>
+        </w:r>
+        <w:r>
+          <w:rPr>
+            <w:noProof/>
+          </w:rPr>
+          <w:t>.Description»</w:t>
+        </w:r>
+      </w:fldSimple>
       <w:r>
         <w:tab/>
       </w:r>
-      <w:r>
-        <w:fldChar w:fldCharType="begin"/>
-      </w:r>
-      <w:r>
-        <w:instrText xml:space="preserve"> MERGEFIELD  CourseStart  \* MERGEFORMAT </w:instrText>
-      </w:r>
-      <w:r>
-        <w:fldChar w:fldCharType="separate"/>
-      </w:r>
-      <w:r>
-        <w:rPr>
-          <w:noProof/>
-        </w:rPr>
-        <w:t>«CourseStart»</w:t>
-      </w:r>
-      <w:r>
-        <w:rPr>
-          <w:noProof/>
-        </w:rPr>
-        <w:fldChar w:fldCharType="end"/>
-      </w:r>
-      <w:bookmarkStart w:id="0" w:name="_GoBack"/>
-      <w:bookmarkEnd w:id="0"/>
+      <w:fldSimple w:instr=" MERGEFIELD  CourseStart  \* MERGEFORMAT ">
+        <w:r>
+          <w:rPr>
+            <w:noProof/>
+          </w:rPr>
+          <w:t>«CourseStart»</w:t>
+        </w:r>
+      </w:fldSimple>
     </w:p>
     <w:p>
       <w:pPr>
@@ -99,27 +84,14 @@
           <w:right w:val="single" w:sz="4" w:space="4" w:color="auto"/>
         </w:pBdr>
       </w:pPr>
-      <w:r>
-        <w:fldChar w:fldCharType="begin"/>
-      </w:r>
-      <w:r>
-        <w:instrText xml:space="preserve"> MERGEFIELD  Faculty  \* MERGEFORMAT </w:instrText>
-      </w:r>
-      <w:r>
-        <w:fldChar w:fldCharType="separate"/>
-      </w:r>
-      <w:r>
-        <w:rPr>
-          <w:noProof/>
-        </w:rPr>
-        <w:t>«Faculty»</w:t>
-      </w:r>
-      <w:r>
-        <w:rPr>
-          <w:noProof/>
-        </w:rPr>
-        <w:fldChar w:fldCharType="end"/>
-      </w:r>
+      <w:fldSimple w:instr=" MERGEFIELD  Faculty  \* MERGEFORMAT ">
+        <w:r>
+          <w:rPr>
+            <w:noProof/>
+          </w:rPr>
+          <w:t>«Faculty»</w:t>
+        </w:r>
+      </w:fldSimple>
     </w:p>
     <w:p>
       <w:pPr>
@@ -138,27 +110,14 @@
           <w:right w:val="single" w:sz="4" w:space="4" w:color="auto"/>
         </w:pBdr>
       </w:pPr>
-      <w:r>
-        <w:fldChar w:fldCharType="begin"/>
-      </w:r>
-      <w:r>
-        <w:instrText xml:space="preserve"> MERGEFIELD  Participants  \* MERGEFORMAT </w:instrText>
-      </w:r>
-      <w:r>
-        <w:fldChar w:fldCharType="separate"/>
-      </w:r>
-      <w:r>
-        <w:rPr>
-          <w:noProof/>
-        </w:rPr>
-        <w:t>«Participants»</w:t>
-      </w:r>
-      <w:r>
-        <w:rPr>
-          <w:noProof/>
-        </w:rPr>
-        <w:fldChar w:fldCharType="end"/>
-      </w:r>
+      <w:fldSimple w:instr=" MERGEFIELD  Participants  \* MERGEFORMAT ">
+        <w:r>
+          <w:rPr>
+            <w:noProof/>
+          </w:rPr>
+          <w:t>«Participants»</w:t>
+        </w:r>
+      </w:fldSimple>
     </w:p>
     <w:tbl>
       <w:tblPr>
@@ -243,27 +202,14 @@
             <w:tcW w:w="0" w:type="auto"/>
           </w:tcPr>
           <w:p>
-            <w:r>
-              <w:fldChar w:fldCharType="begin"/>
-            </w:r>
-            <w:r>
-              <w:instrText xml:space="preserve"> MERGEFIELD  SlotStart  \* MERGEFORMAT </w:instrText>
-            </w:r>
-            <w:r>
-              <w:fldChar w:fldCharType="separate"/>
-            </w:r>
-            <w:r>
-              <w:rPr>
-                <w:noProof/>
-              </w:rPr>
-              <w:t>«SlotStart»</w:t>
-            </w:r>
-            <w:r>
-              <w:rPr>
-                <w:noProof/>
-              </w:rPr>
-              <w:fldChar w:fldCharType="end"/>
-            </w:r>
+            <w:fldSimple w:instr=" MERGEFIELD  SlotStart  \* MERGEFORMAT ">
+              <w:r>
+                <w:rPr>
+                  <w:noProof/>
+                </w:rPr>
+                <w:t>«SlotStart»</w:t>
+              </w:r>
+            </w:fldSimple>
           </w:p>
         </w:tc>
         <w:tc>
@@ -274,14 +220,27 @@
             <w:pPr>
               <w:cnfStyle w:val="000000100000" w:firstRow="0" w:lastRow="0" w:firstColumn="0" w:lastColumn="0" w:oddVBand="0" w:evenVBand="0" w:oddHBand="1" w:evenHBand="0" w:firstRowFirstColumn="0" w:firstRowLastColumn="0" w:lastRowFirstColumn="0" w:lastRowLastColumn="0"/>
             </w:pPr>
-            <w:fldSimple w:instr=" MERGEFIELD  SlotName  \* MERGEFORMAT ">
-              <w:r>
-                <w:rPr>
-                  <w:noProof/>
-                </w:rPr>
-                <w:t>«SlotName»</w:t>
-              </w:r>
-            </w:fldSimple>
+            <w:r>
+              <w:fldChar w:fldCharType="begin"/>
+            </w:r>
+            <w:r>
+              <w:instrText xml:space="preserve"> MERGEFIELD  SlotName  \* MERGEFORMAT </w:instrText>
+            </w:r>
+            <w:r>
+              <w:fldChar w:fldCharType="separate"/>
+            </w:r>
+            <w:r>
+              <w:rPr>
+                <w:noProof/>
+              </w:rPr>
+              <w:t>«SlotName»</w:t>
+            </w:r>
+            <w:r>
+              <w:rPr>
+                <w:noProof/>
+              </w:rPr>
+              <w:fldChar w:fldCharType="end"/>
+            </w:r>
             <w:r>
               <w:rPr>
                 <w:color w:val="632423" w:themeColor="accent2" w:themeShade="80"/>
@@ -334,27 +293,14 @@
             <w:pPr>
               <w:cnfStyle w:val="000000100000" w:firstRow="0" w:lastRow="0" w:firstColumn="0" w:lastColumn="0" w:oddVBand="0" w:evenVBand="0" w:oddHBand="1" w:evenHBand="0" w:firstRowFirstColumn="0" w:firstRowLastColumn="0" w:lastRowFirstColumn="0" w:lastRowLastColumn="0"/>
             </w:pPr>
-            <w:r>
-              <w:fldChar w:fldCharType="begin"/>
-            </w:r>
-            <w:r>
-              <w:instrText xml:space="preserve"> MERGEFIELD  SlotFaculty  \* MERGEFORMAT </w:instrText>
-            </w:r>
-            <w:r>
-              <w:fldChar w:fldCharType="separate"/>
-            </w:r>
-            <w:r>
-              <w:rPr>
-                <w:noProof/>
-              </w:rPr>
-              <w:t>«SlotFaculty»</w:t>
-            </w:r>
-            <w:r>
-              <w:rPr>
-                <w:noProof/>
-              </w:rPr>
-              <w:fldChar w:fldCharType="end"/>
-            </w:r>
+            <w:fldSimple w:instr=" MERGEFIELD  SlotFaculty  \* MERGEFORMAT ">
+              <w:r>
+                <w:rPr>
+                  <w:noProof/>
+                </w:rPr>
+                <w:t>«SlotFaculty»</w:t>
+              </w:r>
+            </w:fldSimple>
           </w:p>
         </w:tc>
       </w:tr>
@@ -378,7 +324,6 @@
     </w:p>
     <w:p>
       <w:pPr>
-        <w:pStyle w:val="Heading3"/>
         <w:sectPr>
           <w:type w:val="continuous"/>
           <w:pgSz w:w="11906" w:h="16838"/>
@@ -391,25 +336,16 @@
     <w:p>
       <w:pPr>
         <w:pStyle w:val="Heading3"/>
-      </w:pPr>
-      <w:fldSimple w:instr=" MERGEFIELD  ScenarioNo  \* MERGEFORMAT ">
-        <w:r>
-          <w:rPr>
-            <w:noProof/>
-          </w:rPr>
-          <w:t>«ScenarioNo»</w:t>
-        </w:r>
-      </w:fldSimple>
-    </w:p>
-    <w:p>
-      <w:pPr>
-        <w:pStyle w:val="Heading4"/>
+        <w:rPr>
+          <w:noProof/>
+        </w:rPr>
       </w:pPr>
       <w:r>
+        <w:lastRenderedPageBreak/>
         <w:fldChar w:fldCharType="begin"/>
       </w:r>
       <w:r>
-        <w:instrText xml:space="preserve"> MERGEFIELD  ScenarioName  \* MERGEFORMAT </w:instrText>
+        <w:instrText xml:space="preserve"> MERGEFIELD  ScenarioNo  \* MERGEFORMAT </w:instrText>
       </w:r>
       <w:r>
         <w:fldChar w:fldCharType="separate"/>
@@ -418,7 +354,7 @@
         <w:rPr>
           <w:noProof/>
         </w:rPr>
-        <w:t>«ScenarioName»</w:t>
+        <w:t>«ScenarioNo»</w:t>
       </w:r>
       <w:r>
         <w:rPr>
@@ -426,6 +362,43 @@
         </w:rPr>
         <w:fldChar w:fldCharType="end"/>
       </w:r>
+      <w:r>
+        <w:rPr>
+          <w:noProof/>
+        </w:rPr>
+        <w:tab/>
+      </w:r>
+    </w:p>
+    <w:p>
+      <w:pPr>
+        <w:pStyle w:val="Heading3"/>
+        <w:rPr>
+          <w:noProof/>
+        </w:rPr>
+      </w:pPr>
+      <w:fldSimple w:instr=" MERGEFIELD  ScenarioName  \* MERGEFORMAT ">
+        <w:r>
+          <w:rPr>
+            <w:noProof/>
+          </w:rPr>
+          <w:t>«ScenarioName»</w:t>
+        </w:r>
+      </w:fldSimple>
+    </w:p>
+    <w:p>
+      <w:pPr>
+        <w:pStyle w:val="Heading5"/>
+      </w:pPr>
+      <w:fldSimple w:instr=" MERGEFIELD  Manikins \b &quot;Manikin: &quot;  \* MERGEFORMAT ">
+        <w:r>
+          <w:rPr>
+            <w:noProof/>
+          </w:rPr>
+          <w:t>Manikin: «Manikins»</w:t>
+        </w:r>
+      </w:fldSimple>
+      <w:bookmarkStart w:id="0" w:name="_GoBack"/>
+      <w:bookmarkEnd w:id="0"/>
     </w:p>
     <w:tbl>
       <w:tblPr>
@@ -490,27 +463,14 @@
             <w:tcW w:w="0" w:type="auto"/>
           </w:tcPr>
           <w:p>
-            <w:r>
-              <w:fldChar w:fldCharType="begin"/>
-            </w:r>
-            <w:r>
-              <w:instrText xml:space="preserve"> MERGEFIELD  ScenarioRole  \* MERGEFORMAT </w:instrText>
-            </w:r>
-            <w:r>
-              <w:fldChar w:fldCharType="separate"/>
-            </w:r>
-            <w:r>
-              <w:rPr>
-                <w:noProof/>
-              </w:rPr>
-              <w:t>«ScenarioRole»</w:t>
-            </w:r>
-            <w:r>
-              <w:rPr>
-                <w:noProof/>
-              </w:rPr>
-              <w:fldChar w:fldCharType="end"/>
-            </w:r>
+            <w:fldSimple w:instr=" MERGEFIELD  ScenarioRole  \* MERGEFORMAT ">
+              <w:r>
+                <w:rPr>
+                  <w:noProof/>
+                </w:rPr>
+                <w:t>«ScenarioRole»</w:t>
+              </w:r>
+            </w:fldSimple>
           </w:p>
         </w:tc>
         <w:tc>
@@ -518,27 +478,14 @@
             <w:tcW w:w="0" w:type="auto"/>
           </w:tcPr>
           <w:p>
-            <w:r>
-              <w:fldChar w:fldCharType="begin"/>
-            </w:r>
-            <w:r>
-              <w:instrText xml:space="preserve"> MERGEFIELD  ScenarioRoleFaculty  \* MERGEFORMAT </w:instrText>
-            </w:r>
-            <w:r>
-              <w:fldChar w:fldCharType="separate"/>
-            </w:r>
-            <w:r>
-              <w:rPr>
-                <w:noProof/>
-              </w:rPr>
-              <w:t>«ScenarioRoleFaculty»</w:t>
-            </w:r>
-            <w:r>
-              <w:rPr>
-                <w:noProof/>
-              </w:rPr>
-              <w:fldChar w:fldCharType="end"/>
-            </w:r>
+            <w:fldSimple w:instr=" MERGEFIELD  ScenarioRoleFaculty  \* MERGEFORMAT ">
+              <w:r>
+                <w:rPr>
+                  <w:noProof/>
+                </w:rPr>
+                <w:t>«ScenarioRoleFaculty»</w:t>
+              </w:r>
+            </w:fldSimple>
           </w:p>
         </w:tc>
       </w:tr>
@@ -599,11 +546,19 @@
     <w:r>
       <w:t xml:space="preserve">Version </w:t>
     </w:r>
+    <w:fldSimple w:instr=" MERGEFIELD  Version  \* MERGEFORMAT ">
+      <w:r>
+        <w:rPr>
+          <w:noProof/>
+        </w:rPr>
+        <w:t>«Version»</w:t>
+      </w:r>
+    </w:fldSimple>
     <w:r>
       <w:fldChar w:fldCharType="begin"/>
     </w:r>
     <w:r>
-      <w:instrText xml:space="preserve"> MERGEFIELD  Version  \* MERGEFORMAT </w:instrText>
+      <w:instrText xml:space="preserve"> REVNUM  \* Arabic  \* MERGEFORMAT </w:instrText>
     </w:r>
     <w:r>
       <w:fldChar w:fldCharType="separate"/>
@@ -612,7 +567,7 @@
       <w:rPr>
         <w:noProof/>
       </w:rPr>
-      <w:t>«Version»</w:t>
+      <w:t>1</w:t>
     </w:r>
     <w:r>
       <w:rPr>
@@ -620,14 +575,6 @@
       </w:rPr>
       <w:fldChar w:fldCharType="end"/>
     </w:r>
-    <w:fldSimple w:instr=" REVNUM  \* Arabic  \* MERGEFORMAT ">
-      <w:r>
-        <w:rPr>
-          <w:noProof/>
-        </w:rPr>
-        <w:t>1</w:t>
-      </w:r>
-    </w:fldSimple>
     <w:r>
       <w:ptab w:relativeTo="margin" w:alignment="center" w:leader="none"/>
     </w:r>
@@ -666,27 +613,14 @@
     <w:r>
       <w:t>/</w:t>
     </w:r>
-    <w:r>
-      <w:fldChar w:fldCharType="begin"/>
-    </w:r>
-    <w:r>
-      <w:instrText xml:space="preserve"> NUMPAGES  \* Arabic  \* MERGEFORMAT </w:instrText>
-    </w:r>
-    <w:r>
-      <w:fldChar w:fldCharType="separate"/>
-    </w:r>
-    <w:r>
-      <w:rPr>
-        <w:noProof/>
-      </w:rPr>
-      <w:t>1</w:t>
-    </w:r>
-    <w:r>
-      <w:rPr>
-        <w:noProof/>
-      </w:rPr>
-      <w:fldChar w:fldCharType="end"/>
-    </w:r>
+    <w:fldSimple w:instr=" NUMPAGES  \* Arabic  \* MERGEFORMAT ">
+      <w:r>
+        <w:rPr>
+          <w:noProof/>
+        </w:rPr>
+        <w:t>1</w:t>
+      </w:r>
+    </w:fldSimple>
   </w:p>
 </w:ftr>
 </file>
@@ -762,7 +696,7 @@
       <w:rPr>
         <w:noProof/>
       </w:rPr>
-      <w:t>4 Oct 2016 12:40</w:t>
+      <w:t>4 Oct 2016 15:25</w:t>
     </w:r>
     <w:r>
       <w:fldChar w:fldCharType="end"/>
@@ -1011,6 +945,26 @@
       <w:color w:val="4F81BD" w:themeColor="accent1"/>
     </w:rPr>
   </w:style>
+  <w:style w:type="paragraph" w:styleId="Heading5">
+    <w:name w:val="heading 5"/>
+    <w:basedOn w:val="Normal"/>
+    <w:next w:val="Normal"/>
+    <w:link w:val="Heading5Char"/>
+    <w:uiPriority w:val="9"/>
+    <w:unhideWhenUsed/>
+    <w:qFormat/>
+    <w:rsid w:val="00456BB6"/>
+    <w:pPr>
+      <w:keepNext/>
+      <w:keepLines/>
+      <w:spacing w:before="200" w:after="0"/>
+      <w:outlineLvl w:val="4"/>
+    </w:pPr>
+    <w:rPr>
+      <w:rFonts w:asciiTheme="majorHAnsi" w:eastAsiaTheme="majorEastAsia" w:hAnsiTheme="majorHAnsi" w:cstheme="majorBidi"/>
+      <w:color w:val="243F60" w:themeColor="accent1" w:themeShade="7F"/>
+    </w:rPr>
+  </w:style>
   <w:style w:type="character" w:default="1" w:styleId="DefaultParagraphFont">
     <w:name w:val="Default Paragraph Font"/>
     <w:uiPriority w:val="1"/>
@@ -1382,6 +1336,17 @@
         </w:tcBorders>
       </w:tcPr>
     </w:tblStylePr>
+  </w:style>
+  <w:style w:type="character" w:customStyle="1" w:styleId="Heading5Char">
+    <w:name w:val="Heading 5 Char"/>
+    <w:basedOn w:val="DefaultParagraphFont"/>
+    <w:link w:val="Heading5"/>
+    <w:uiPriority w:val="9"/>
+    <w:rsid w:val="00456BB6"/>
+    <w:rPr>
+      <w:rFonts w:asciiTheme="majorHAnsi" w:eastAsiaTheme="majorEastAsia" w:hAnsiTheme="majorHAnsi" w:cstheme="majorBidi"/>
+      <w:color w:val="243F60" w:themeColor="accent1" w:themeShade="7F"/>
+    </w:rPr>
   </w:style>
 </w:styles>
 </file>
@@ -1616,6 +1581,26 @@
       <w:color w:val="4F81BD" w:themeColor="accent1"/>
     </w:rPr>
   </w:style>
+  <w:style w:type="paragraph" w:styleId="Heading5">
+    <w:name w:val="heading 5"/>
+    <w:basedOn w:val="Normal"/>
+    <w:next w:val="Normal"/>
+    <w:link w:val="Heading5Char"/>
+    <w:uiPriority w:val="9"/>
+    <w:unhideWhenUsed/>
+    <w:qFormat/>
+    <w:rsid w:val="00456BB6"/>
+    <w:pPr>
+      <w:keepNext/>
+      <w:keepLines/>
+      <w:spacing w:before="200" w:after="0"/>
+      <w:outlineLvl w:val="4"/>
+    </w:pPr>
+    <w:rPr>
+      <w:rFonts w:asciiTheme="majorHAnsi" w:eastAsiaTheme="majorEastAsia" w:hAnsiTheme="majorHAnsi" w:cstheme="majorBidi"/>
+      <w:color w:val="243F60" w:themeColor="accent1" w:themeShade="7F"/>
+    </w:rPr>
+  </w:style>
   <w:style w:type="character" w:default="1" w:styleId="DefaultParagraphFont">
     <w:name w:val="Default Paragraph Font"/>
     <w:uiPriority w:val="1"/>
@@ -1987,6 +1972,17 @@
         </w:tcBorders>
       </w:tcPr>
     </w:tblStylePr>
+  </w:style>
+  <w:style w:type="character" w:customStyle="1" w:styleId="Heading5Char">
+    <w:name w:val="Heading 5 Char"/>
+    <w:basedOn w:val="DefaultParagraphFont"/>
+    <w:link w:val="Heading5"/>
+    <w:uiPriority w:val="9"/>
+    <w:rsid w:val="00456BB6"/>
+    <w:rPr>
+      <w:rFonts w:asciiTheme="majorHAnsi" w:eastAsiaTheme="majorEastAsia" w:hAnsiTheme="majorHAnsi" w:cstheme="majorBidi"/>
+      <w:color w:val="243F60" w:themeColor="accent1" w:themeShade="7F"/>
+    </w:rPr>
   </w:style>
 </w:styles>
 </file>

</xml_diff>